<commit_message>
fosip exp 4 complete
</commit_message>
<xml_diff>
--- a/FOSIP/exp 4/writeup.docx
+++ b/FOSIP/exp 4/writeup.docx
@@ -240,6 +240,7 @@
           <w:szCs w:val="28"/>
         </w:rPr>
       </w:pPr>
+      <w:proofErr w:type="gramStart"/>
       <w:r>
         <w:rPr>
           <w:b/>
@@ -249,6 +250,7 @@
         </w:rPr>
         <w:t>Aim :</w:t>
       </w:r>
+      <w:proofErr w:type="gramEnd"/>
       <w:r>
         <w:rPr>
           <w:b/>
@@ -286,6 +288,7 @@
           <w:szCs w:val="28"/>
         </w:rPr>
       </w:pPr>
+      <w:proofErr w:type="gramStart"/>
       <w:r>
         <w:rPr>
           <w:b/>
@@ -293,7 +296,17 @@
           <w:sz w:val="28"/>
           <w:szCs w:val="28"/>
         </w:rPr>
-        <w:t xml:space="preserve">Objective : </w:t>
+        <w:t>Objective :</w:t>
+      </w:r>
+      <w:proofErr w:type="gramEnd"/>
+      <w:r>
+        <w:rPr>
+          <w:b/>
+          <w:bCs/>
+          <w:sz w:val="28"/>
+          <w:szCs w:val="28"/>
+        </w:rPr>
+        <w:t xml:space="preserve"> </w:t>
       </w:r>
     </w:p>
     <w:p>
@@ -690,6 +703,7 @@
         <w:rPr>
           <w:b/>
           <w:bCs/>
+          <w:noProof/>
           <w:sz w:val="28"/>
           <w:szCs w:val="28"/>
         </w:rPr>
@@ -745,6 +759,7 @@
         <w:rPr>
           <w:b/>
           <w:bCs/>
+          <w:noProof/>
           <w:sz w:val="28"/>
           <w:szCs w:val="28"/>
         </w:rPr>
@@ -799,6 +814,7 @@
         <w:rPr>
           <w:b/>
           <w:bCs/>
+          <w:noProof/>
           <w:sz w:val="28"/>
           <w:szCs w:val="28"/>
         </w:rPr>
@@ -1058,15 +1074,250 @@
           <w:szCs w:val="28"/>
         </w:rPr>
       </w:pPr>
-    </w:p>
-    <w:p>
-      <w:pPr>
-        <w:spacing w:after="0"/>
-        <w:rPr>
-          <w:sz w:val="28"/>
-          <w:szCs w:val="28"/>
-        </w:rPr>
-      </w:pPr>
+      <w:r>
+        <w:rPr>
+          <w:sz w:val="28"/>
+          <w:szCs w:val="28"/>
+        </w:rPr>
+        <w:lastRenderedPageBreak/>
+        <w:drawing>
+          <wp:inline distT="0" distB="0" distL="0" distR="0" wp14:anchorId="3F5AE9CC" wp14:editId="513A7BD0">
+            <wp:extent cx="5731510" cy="3181985"/>
+            <wp:effectExtent l="0" t="0" r="2540" b="0"/>
+            <wp:docPr id="707771210" name="Picture 1"/>
+            <wp:cNvGraphicFramePr>
+              <a:graphicFrameLocks xmlns:a="http://schemas.openxmlformats.org/drawingml/2006/main" noChangeAspect="1"/>
+            </wp:cNvGraphicFramePr>
+            <a:graphic xmlns:a="http://schemas.openxmlformats.org/drawingml/2006/main">
+              <a:graphicData uri="http://schemas.openxmlformats.org/drawingml/2006/picture">
+                <pic:pic xmlns:pic="http://schemas.openxmlformats.org/drawingml/2006/picture">
+                  <pic:nvPicPr>
+                    <pic:cNvPr id="707771210" name=""/>
+                    <pic:cNvPicPr/>
+                  </pic:nvPicPr>
+                  <pic:blipFill>
+                    <a:blip r:embed="rId8"/>
+                    <a:stretch>
+                      <a:fillRect/>
+                    </a:stretch>
+                  </pic:blipFill>
+                  <pic:spPr>
+                    <a:xfrm>
+                      <a:off x="0" y="0"/>
+                      <a:ext cx="5731510" cy="3181985"/>
+                    </a:xfrm>
+                    <a:prstGeom prst="rect">
+                      <a:avLst/>
+                    </a:prstGeom>
+                  </pic:spPr>
+                </pic:pic>
+              </a:graphicData>
+            </a:graphic>
+          </wp:inline>
+        </w:drawing>
+      </w:r>
+    </w:p>
+    <w:p>
+      <w:pPr>
+        <w:spacing w:after="0"/>
+        <w:rPr>
+          <w:sz w:val="28"/>
+          <w:szCs w:val="28"/>
+        </w:rPr>
+      </w:pPr>
+      <w:r>
+        <w:rPr>
+          <w:sz w:val="28"/>
+          <w:szCs w:val="28"/>
+        </w:rPr>
+        <w:drawing>
+          <wp:inline distT="0" distB="0" distL="0" distR="0" wp14:anchorId="16FF025B" wp14:editId="09FC58C9">
+            <wp:extent cx="5731510" cy="3093720"/>
+            <wp:effectExtent l="0" t="0" r="2540" b="0"/>
+            <wp:docPr id="1709359660" name="Picture 1"/>
+            <wp:cNvGraphicFramePr>
+              <a:graphicFrameLocks xmlns:a="http://schemas.openxmlformats.org/drawingml/2006/main" noChangeAspect="1"/>
+            </wp:cNvGraphicFramePr>
+            <a:graphic xmlns:a="http://schemas.openxmlformats.org/drawingml/2006/main">
+              <a:graphicData uri="http://schemas.openxmlformats.org/drawingml/2006/picture">
+                <pic:pic xmlns:pic="http://schemas.openxmlformats.org/drawingml/2006/picture">
+                  <pic:nvPicPr>
+                    <pic:cNvPr id="1709359660" name=""/>
+                    <pic:cNvPicPr/>
+                  </pic:nvPicPr>
+                  <pic:blipFill>
+                    <a:blip r:embed="rId9"/>
+                    <a:stretch>
+                      <a:fillRect/>
+                    </a:stretch>
+                  </pic:blipFill>
+                  <pic:spPr>
+                    <a:xfrm>
+                      <a:off x="0" y="0"/>
+                      <a:ext cx="5731510" cy="3093720"/>
+                    </a:xfrm>
+                    <a:prstGeom prst="rect">
+                      <a:avLst/>
+                    </a:prstGeom>
+                  </pic:spPr>
+                </pic:pic>
+              </a:graphicData>
+            </a:graphic>
+          </wp:inline>
+        </w:drawing>
+      </w:r>
+    </w:p>
+    <w:p>
+      <w:pPr>
+        <w:spacing w:after="0"/>
+        <w:rPr>
+          <w:sz w:val="28"/>
+          <w:szCs w:val="28"/>
+        </w:rPr>
+      </w:pPr>
+      <w:r>
+        <w:rPr>
+          <w:sz w:val="28"/>
+          <w:szCs w:val="28"/>
+        </w:rPr>
+        <w:lastRenderedPageBreak/>
+        <w:drawing>
+          <wp:inline distT="0" distB="0" distL="0" distR="0" wp14:anchorId="6377B5CF" wp14:editId="1EE0DD8B">
+            <wp:extent cx="5731510" cy="3060700"/>
+            <wp:effectExtent l="0" t="0" r="2540" b="6350"/>
+            <wp:docPr id="414906617" name="Picture 1"/>
+            <wp:cNvGraphicFramePr>
+              <a:graphicFrameLocks xmlns:a="http://schemas.openxmlformats.org/drawingml/2006/main" noChangeAspect="1"/>
+            </wp:cNvGraphicFramePr>
+            <a:graphic xmlns:a="http://schemas.openxmlformats.org/drawingml/2006/main">
+              <a:graphicData uri="http://schemas.openxmlformats.org/drawingml/2006/picture">
+                <pic:pic xmlns:pic="http://schemas.openxmlformats.org/drawingml/2006/picture">
+                  <pic:nvPicPr>
+                    <pic:cNvPr id="414906617" name=""/>
+                    <pic:cNvPicPr/>
+                  </pic:nvPicPr>
+                  <pic:blipFill>
+                    <a:blip r:embed="rId10"/>
+                    <a:stretch>
+                      <a:fillRect/>
+                    </a:stretch>
+                  </pic:blipFill>
+                  <pic:spPr>
+                    <a:xfrm>
+                      <a:off x="0" y="0"/>
+                      <a:ext cx="5731510" cy="3060700"/>
+                    </a:xfrm>
+                    <a:prstGeom prst="rect">
+                      <a:avLst/>
+                    </a:prstGeom>
+                  </pic:spPr>
+                </pic:pic>
+              </a:graphicData>
+            </a:graphic>
+          </wp:inline>
+        </w:drawing>
+      </w:r>
+    </w:p>
+    <w:p>
+      <w:pPr>
+        <w:spacing w:after="0"/>
+        <w:rPr>
+          <w:sz w:val="28"/>
+          <w:szCs w:val="28"/>
+        </w:rPr>
+      </w:pPr>
+      <w:r>
+        <w:rPr>
+          <w:sz w:val="28"/>
+          <w:szCs w:val="28"/>
+        </w:rPr>
+        <w:drawing>
+          <wp:inline distT="0" distB="0" distL="0" distR="0" wp14:anchorId="034B7247" wp14:editId="014E2732">
+            <wp:extent cx="5731510" cy="2971165"/>
+            <wp:effectExtent l="0" t="0" r="2540" b="635"/>
+            <wp:docPr id="1839811507" name="Picture 1"/>
+            <wp:cNvGraphicFramePr>
+              <a:graphicFrameLocks xmlns:a="http://schemas.openxmlformats.org/drawingml/2006/main" noChangeAspect="1"/>
+            </wp:cNvGraphicFramePr>
+            <a:graphic xmlns:a="http://schemas.openxmlformats.org/drawingml/2006/main">
+              <a:graphicData uri="http://schemas.openxmlformats.org/drawingml/2006/picture">
+                <pic:pic xmlns:pic="http://schemas.openxmlformats.org/drawingml/2006/picture">
+                  <pic:nvPicPr>
+                    <pic:cNvPr id="1839811507" name=""/>
+                    <pic:cNvPicPr/>
+                  </pic:nvPicPr>
+                  <pic:blipFill>
+                    <a:blip r:embed="rId11"/>
+                    <a:stretch>
+                      <a:fillRect/>
+                    </a:stretch>
+                  </pic:blipFill>
+                  <pic:spPr>
+                    <a:xfrm>
+                      <a:off x="0" y="0"/>
+                      <a:ext cx="5731510" cy="2971165"/>
+                    </a:xfrm>
+                    <a:prstGeom prst="rect">
+                      <a:avLst/>
+                    </a:prstGeom>
+                  </pic:spPr>
+                </pic:pic>
+              </a:graphicData>
+            </a:graphic>
+          </wp:inline>
+        </w:drawing>
+      </w:r>
+    </w:p>
+    <w:p>
+      <w:pPr>
+        <w:spacing w:after="0"/>
+        <w:rPr>
+          <w:sz w:val="28"/>
+          <w:szCs w:val="28"/>
+        </w:rPr>
+      </w:pPr>
+      <w:r>
+        <w:rPr>
+          <w:sz w:val="28"/>
+          <w:szCs w:val="28"/>
+        </w:rPr>
+        <w:lastRenderedPageBreak/>
+        <w:drawing>
+          <wp:inline distT="0" distB="0" distL="0" distR="0" wp14:anchorId="516C329A" wp14:editId="0E47E8C7">
+            <wp:extent cx="5731510" cy="2983865"/>
+            <wp:effectExtent l="0" t="0" r="2540" b="6985"/>
+            <wp:docPr id="1216679934" name="Picture 1"/>
+            <wp:cNvGraphicFramePr>
+              <a:graphicFrameLocks xmlns:a="http://schemas.openxmlformats.org/drawingml/2006/main" noChangeAspect="1"/>
+            </wp:cNvGraphicFramePr>
+            <a:graphic xmlns:a="http://schemas.openxmlformats.org/drawingml/2006/main">
+              <a:graphicData uri="http://schemas.openxmlformats.org/drawingml/2006/picture">
+                <pic:pic xmlns:pic="http://schemas.openxmlformats.org/drawingml/2006/picture">
+                  <pic:nvPicPr>
+                    <pic:cNvPr id="1216679934" name=""/>
+                    <pic:cNvPicPr/>
+                  </pic:nvPicPr>
+                  <pic:blipFill>
+                    <a:blip r:embed="rId12"/>
+                    <a:stretch>
+                      <a:fillRect/>
+                    </a:stretch>
+                  </pic:blipFill>
+                  <pic:spPr>
+                    <a:xfrm>
+                      <a:off x="0" y="0"/>
+                      <a:ext cx="5731510" cy="2983865"/>
+                    </a:xfrm>
+                    <a:prstGeom prst="rect">
+                      <a:avLst/>
+                    </a:prstGeom>
+                  </pic:spPr>
+                </pic:pic>
+              </a:graphicData>
+            </a:graphic>
+          </wp:inline>
+        </w:drawing>
+      </w:r>
     </w:p>
     <w:p>
       <w:pPr>
@@ -1139,7 +1390,23 @@
           <w:sz w:val="28"/>
           <w:szCs w:val="28"/>
         </w:rPr>
-        <w:t>In this experiment I learnt about FFT and IFFT and its real world applications. The experiment showcased the power of FFT in computational efficiency and real-world applications such as audio authentication.</w:t>
+        <w:t xml:space="preserve">In this experiment I learnt about FFT and IFFT and its </w:t>
+      </w:r>
+      <w:proofErr w:type="gramStart"/>
+      <w:r>
+        <w:rPr>
+          <w:sz w:val="28"/>
+          <w:szCs w:val="28"/>
+        </w:rPr>
+        <w:t>real world</w:t>
+      </w:r>
+      <w:proofErr w:type="gramEnd"/>
+      <w:r>
+        <w:rPr>
+          <w:sz w:val="28"/>
+          <w:szCs w:val="28"/>
+        </w:rPr>
+        <w:t xml:space="preserve"> applications. The experiment showcased the power of FFT in computational efficiency and real-world applications such as audio authentication.</w:t>
       </w:r>
     </w:p>
     <w:sectPr>
@@ -2598,6 +2865,7 @@
   <w:style w:type="character" w:default="1" w:styleId="DefaultParagraphFont">
     <w:name w:val="Default Paragraph Font"/>
     <w:uiPriority w:val="1"/>
+    <w:semiHidden/>
     <w:unhideWhenUsed/>
   </w:style>
   <w:style w:type="table" w:default="1" w:styleId="TableNormal">

</xml_diff>